<commit_message>
Correções tema 2 IOT
</commit_message>
<xml_diff>
--- a/PDF-das-materias 5 semestre/Aplic. de Cloud, Iot e Indústria 4.0 em Python/Tema 2 Pontos Importantes.docx
+++ b/PDF-das-materias 5 semestre/Aplic. de Cloud, Iot e Indústria 4.0 em Python/Tema 2 Pontos Importantes.docx
@@ -40,6 +40,7 @@
         <w:rPr>
           <w:b/>
           <w:bCs/>
+          <w:noProof/>
         </w:rPr>
         <w:drawing>
           <wp:inline distT="0" distB="0" distL="0" distR="0" wp14:anchorId="1C5AE0B0" wp14:editId="5E1334A5">
@@ -89,6 +90,7 @@
         <w:rPr>
           <w:b/>
           <w:bCs/>
+          <w:noProof/>
         </w:rPr>
         <w:drawing>
           <wp:inline distT="0" distB="0" distL="0" distR="0" wp14:anchorId="0AB021CB" wp14:editId="0C8F9E02">
@@ -202,6 +204,7 @@
         <w:rPr>
           <w:b/>
           <w:bCs/>
+          <w:noProof/>
         </w:rPr>
         <w:drawing>
           <wp:inline distT="0" distB="0" distL="0" distR="0" wp14:anchorId="177DC939" wp14:editId="3C9839E0">
@@ -251,6 +254,7 @@
         <w:rPr>
           <w:b/>
           <w:bCs/>
+          <w:noProof/>
         </w:rPr>
         <w:drawing>
           <wp:inline distT="0" distB="0" distL="0" distR="0" wp14:anchorId="45637DAE" wp14:editId="5480413F">
@@ -379,6 +383,7 @@
         <w:rPr>
           <w:b/>
           <w:bCs/>
+          <w:noProof/>
         </w:rPr>
         <w:drawing>
           <wp:inline distT="0" distB="0" distL="0" distR="0" wp14:anchorId="76464867" wp14:editId="5CDE1A75">
@@ -437,20 +442,37 @@
           <w:b/>
           <w:bCs/>
         </w:rPr>
-        <w:t>Ideia central de Things em IOT:</w:t>
-      </w:r>
-    </w:p>
-    <w:p>
-      <w:pPr>
-        <w:rPr>
-          <w:b/>
-          <w:bCs/>
-        </w:rPr>
-      </w:pPr>
-      <w:r>
-        <w:rPr>
-          <w:b/>
-          <w:bCs/>
+        <w:t xml:space="preserve">Ideia central de </w:t>
+      </w:r>
+      <w:proofErr w:type="spellStart"/>
+      <w:r>
+        <w:rPr>
+          <w:b/>
+          <w:bCs/>
+        </w:rPr>
+        <w:t>Things</w:t>
+      </w:r>
+      <w:proofErr w:type="spellEnd"/>
+      <w:r>
+        <w:rPr>
+          <w:b/>
+          <w:bCs/>
+        </w:rPr>
+        <w:t xml:space="preserve"> em IOT:</w:t>
+      </w:r>
+    </w:p>
+    <w:p>
+      <w:pPr>
+        <w:rPr>
+          <w:b/>
+          <w:bCs/>
+        </w:rPr>
+      </w:pPr>
+      <w:r>
+        <w:rPr>
+          <w:b/>
+          <w:bCs/>
+          <w:noProof/>
         </w:rPr>
         <w:drawing>
           <wp:inline distT="0" distB="0" distL="0" distR="0" wp14:anchorId="731D7A74" wp14:editId="4AC1680D">
@@ -500,6 +522,7 @@
         <w:rPr>
           <w:b/>
           <w:bCs/>
+          <w:noProof/>
         </w:rPr>
         <w:lastRenderedPageBreak/>
         <w:drawing>
@@ -550,6 +573,7 @@
         <w:rPr>
           <w:b/>
           <w:bCs/>
+          <w:noProof/>
         </w:rPr>
         <w:drawing>
           <wp:inline distT="0" distB="0" distL="0" distR="0" wp14:anchorId="50CE8233" wp14:editId="2E6E0E08">
@@ -615,6 +639,7 @@
         <w:rPr>
           <w:b/>
           <w:bCs/>
+          <w:noProof/>
         </w:rPr>
         <w:lastRenderedPageBreak/>
         <w:drawing>
@@ -693,6 +718,7 @@
         <w:rPr>
           <w:b/>
           <w:bCs/>
+          <w:noProof/>
         </w:rPr>
         <w:drawing>
           <wp:inline distT="0" distB="0" distL="0" distR="0" wp14:anchorId="34B16610" wp14:editId="758CC571">
@@ -734,6 +760,9 @@
     <w:p/>
     <w:p>
       <w:r>
+        <w:rPr>
+          <w:noProof/>
+        </w:rPr>
         <w:drawing>
           <wp:inline distT="0" distB="0" distL="0" distR="0" wp14:anchorId="44102A64" wp14:editId="4D8CC570">
             <wp:extent cx="5258534" cy="1209844"/>
@@ -790,6 +819,7 @@
         <w:rPr>
           <w:b/>
           <w:bCs/>
+          <w:noProof/>
         </w:rPr>
         <w:drawing>
           <wp:inline distT="0" distB="0" distL="0" distR="0" wp14:anchorId="699AC782" wp14:editId="3C065A36">
@@ -847,6 +877,7 @@
         <w:rPr>
           <w:b/>
           <w:bCs/>
+          <w:noProof/>
         </w:rPr>
         <w:drawing>
           <wp:inline distT="0" distB="0" distL="0" distR="0" wp14:anchorId="42286E72" wp14:editId="24DF3617">
@@ -896,6 +927,7 @@
         <w:rPr>
           <w:b/>
           <w:bCs/>
+          <w:noProof/>
         </w:rPr>
         <w:lastRenderedPageBreak/>
         <w:drawing>
@@ -968,6 +1000,9 @@
     </w:p>
     <w:p>
       <w:r>
+        <w:rPr>
+          <w:noProof/>
+        </w:rPr>
         <w:drawing>
           <wp:inline distT="0" distB="0" distL="0" distR="0" wp14:anchorId="70998459" wp14:editId="4246DBCF">
             <wp:extent cx="5400040" cy="1498600"/>
@@ -1081,6 +1116,7 @@
         <w:rPr>
           <w:b/>
           <w:bCs/>
+          <w:noProof/>
         </w:rPr>
         <w:lastRenderedPageBreak/>
         <w:drawing>
@@ -1139,6 +1175,7 @@
         <w:rPr>
           <w:b/>
           <w:bCs/>
+          <w:noProof/>
         </w:rPr>
         <w:drawing>
           <wp:inline distT="0" distB="0" distL="0" distR="0" wp14:anchorId="366C2E48" wp14:editId="3007521F">
@@ -1196,6 +1233,7 @@
         <w:rPr>
           <w:b/>
           <w:bCs/>
+          <w:noProof/>
         </w:rPr>
         <w:drawing>
           <wp:inline distT="0" distB="0" distL="0" distR="0" wp14:anchorId="680BC20F" wp14:editId="5BA0EE6E">
@@ -1261,6 +1299,7 @@
         <w:rPr>
           <w:b/>
           <w:bCs/>
+          <w:noProof/>
         </w:rPr>
         <w:drawing>
           <wp:inline distT="0" distB="0" distL="0" distR="0" wp14:anchorId="07FD7DFF" wp14:editId="10C6BE22">
@@ -1310,6 +1349,7 @@
         <w:rPr>
           <w:b/>
           <w:bCs/>
+          <w:noProof/>
         </w:rPr>
         <w:drawing>
           <wp:inline distT="0" distB="0" distL="0" distR="0" wp14:anchorId="2E942B63" wp14:editId="44E277F8">
@@ -1375,6 +1415,7 @@
         <w:rPr>
           <w:b/>
           <w:bCs/>
+          <w:noProof/>
         </w:rPr>
         <w:drawing>
           <wp:inline distT="0" distB="0" distL="0" distR="0" wp14:anchorId="7381C619" wp14:editId="4A2A2499">
@@ -1440,6 +1481,7 @@
         <w:rPr>
           <w:b/>
           <w:bCs/>
+          <w:noProof/>
         </w:rPr>
         <w:drawing>
           <wp:inline distT="0" distB="0" distL="0" distR="0" wp14:anchorId="40D084FE" wp14:editId="1C39F0CC">
@@ -1630,6 +1672,7 @@
         <w:rPr>
           <w:b/>
           <w:bCs/>
+          <w:noProof/>
         </w:rPr>
         <w:drawing>
           <wp:inline distT="0" distB="0" distL="0" distR="0" wp14:anchorId="3DB8BA0A" wp14:editId="5D178861">
@@ -1782,6 +1825,7 @@
         <w:rPr>
           <w:b/>
           <w:bCs/>
+          <w:noProof/>
         </w:rPr>
         <w:lastRenderedPageBreak/>
         <w:drawing>
@@ -1855,6 +1899,7 @@
         <w:rPr>
           <w:b/>
           <w:bCs/>
+          <w:noProof/>
         </w:rPr>
         <w:drawing>
           <wp:inline distT="0" distB="0" distL="0" distR="0" wp14:anchorId="5AC3C4B0" wp14:editId="21419A87">
@@ -1920,6 +1965,7 @@
         <w:rPr>
           <w:b/>
           <w:bCs/>
+          <w:noProof/>
         </w:rPr>
         <w:drawing>
           <wp:inline distT="0" distB="0" distL="0" distR="0" wp14:anchorId="28A30684" wp14:editId="3D52B179">
@@ -1969,6 +2015,7 @@
         <w:rPr>
           <w:b/>
           <w:bCs/>
+          <w:noProof/>
         </w:rPr>
         <w:drawing>
           <wp:inline distT="0" distB="0" distL="0" distR="0" wp14:anchorId="5BA14738" wp14:editId="2BAF7C7C">
@@ -2018,6 +2065,7 @@
         <w:rPr>
           <w:b/>
           <w:bCs/>
+          <w:noProof/>
         </w:rPr>
         <w:drawing>
           <wp:inline distT="0" distB="0" distL="0" distR="0" wp14:anchorId="655A1B94" wp14:editId="47814918">
@@ -2091,6 +2139,7 @@
         <w:rPr>
           <w:b/>
           <w:bCs/>
+          <w:noProof/>
         </w:rPr>
         <w:lastRenderedPageBreak/>
         <w:drawing>
@@ -2180,6 +2229,7 @@
         <w:rPr>
           <w:b/>
           <w:bCs/>
+          <w:noProof/>
         </w:rPr>
         <w:drawing>
           <wp:inline distT="0" distB="0" distL="0" distR="0" wp14:anchorId="29C66034" wp14:editId="2139DBA6">
@@ -2237,6 +2287,7 @@
         <w:rPr>
           <w:b/>
           <w:bCs/>
+          <w:noProof/>
         </w:rPr>
         <w:drawing>
           <wp:inline distT="0" distB="0" distL="0" distR="0" wp14:anchorId="2F159997" wp14:editId="3A4C5694">
@@ -2318,6 +2369,7 @@
         <w:rPr>
           <w:b/>
           <w:bCs/>
+          <w:noProof/>
         </w:rPr>
         <w:lastRenderedPageBreak/>
         <w:drawing>
@@ -2376,6 +2428,7 @@
         <w:rPr>
           <w:b/>
           <w:bCs/>
+          <w:noProof/>
         </w:rPr>
         <w:drawing>
           <wp:inline distT="0" distB="0" distL="0" distR="0" wp14:anchorId="7DD52912" wp14:editId="75DA08B0">
@@ -2433,6 +2486,7 @@
         <w:rPr>
           <w:b/>
           <w:bCs/>
+          <w:noProof/>
         </w:rPr>
         <w:drawing>
           <wp:inline distT="0" distB="0" distL="0" distR="0" wp14:anchorId="48A657B8" wp14:editId="4C2703C7">
@@ -2490,6 +2544,7 @@
         <w:rPr>
           <w:b/>
           <w:bCs/>
+          <w:noProof/>
         </w:rPr>
         <w:lastRenderedPageBreak/>
         <w:drawing>
@@ -2540,6 +2595,7 @@
         <w:rPr>
           <w:b/>
           <w:bCs/>
+          <w:noProof/>
         </w:rPr>
         <w:drawing>
           <wp:inline distT="0" distB="0" distL="0" distR="0" wp14:anchorId="165FBCDF" wp14:editId="71494883">
@@ -2621,6 +2677,7 @@
         <w:rPr>
           <w:b/>
           <w:bCs/>
+          <w:noProof/>
         </w:rPr>
         <w:lastRenderedPageBreak/>
         <w:drawing>
@@ -2791,6 +2848,7 @@
         <w:rPr>
           <w:b/>
           <w:bCs/>
+          <w:noProof/>
         </w:rPr>
         <w:drawing>
           <wp:inline distT="0" distB="0" distL="0" distR="0" wp14:anchorId="428E8B0C" wp14:editId="51D10477">
@@ -2840,6 +2898,7 @@
         <w:rPr>
           <w:b/>
           <w:bCs/>
+          <w:noProof/>
         </w:rPr>
         <w:drawing>
           <wp:inline distT="0" distB="0" distL="0" distR="0" wp14:anchorId="0154EB9F" wp14:editId="3832241A">
@@ -2913,6 +2972,7 @@
         <w:rPr>
           <w:b/>
           <w:bCs/>
+          <w:noProof/>
         </w:rPr>
         <w:lastRenderedPageBreak/>
         <w:drawing>
@@ -3027,6 +3087,7 @@
         <w:rPr>
           <w:b/>
           <w:bCs/>
+          <w:noProof/>
         </w:rPr>
         <w:lastRenderedPageBreak/>
         <w:drawing>
@@ -3077,6 +3138,7 @@
         <w:rPr>
           <w:b/>
           <w:bCs/>
+          <w:noProof/>
         </w:rPr>
         <w:drawing>
           <wp:inline distT="0" distB="0" distL="0" distR="0" wp14:anchorId="46353D32" wp14:editId="178DA721">
@@ -3142,6 +3204,7 @@
         <w:rPr>
           <w:b/>
           <w:bCs/>
+          <w:noProof/>
         </w:rPr>
         <w:drawing>
           <wp:inline distT="0" distB="0" distL="0" distR="0" wp14:anchorId="342F7840" wp14:editId="2854CCE5">
@@ -3191,6 +3254,7 @@
         <w:rPr>
           <w:b/>
           <w:bCs/>
+          <w:noProof/>
         </w:rPr>
         <w:drawing>
           <wp:inline distT="0" distB="0" distL="0" distR="0" wp14:anchorId="49763021" wp14:editId="56214D36">
@@ -3240,6 +3304,7 @@
         <w:rPr>
           <w:b/>
           <w:bCs/>
+          <w:noProof/>
         </w:rPr>
         <w:drawing>
           <wp:inline distT="0" distB="0" distL="0" distR="0" wp14:anchorId="260C23FC" wp14:editId="24606B8E">
@@ -3315,20 +3380,30 @@
           <w:bCs/>
         </w:rPr>
         <w:lastRenderedPageBreak/>
-        <w:t>Microsoft Azure IOT Suite</w:t>
-      </w:r>
-    </w:p>
-    <w:p>
-      <w:pPr>
-        <w:rPr>
-          <w:b/>
-          <w:bCs/>
-        </w:rPr>
-      </w:pPr>
-      <w:r>
-        <w:rPr>
-          <w:b/>
-          <w:bCs/>
+        <w:t xml:space="preserve">Microsoft Azure IOT </w:t>
+      </w:r>
+      <w:proofErr w:type="spellStart"/>
+      <w:r>
+        <w:rPr>
+          <w:b/>
+          <w:bCs/>
+        </w:rPr>
+        <w:t>Suite</w:t>
+      </w:r>
+      <w:proofErr w:type="spellEnd"/>
+    </w:p>
+    <w:p>
+      <w:pPr>
+        <w:rPr>
+          <w:b/>
+          <w:bCs/>
+        </w:rPr>
+      </w:pPr>
+      <w:r>
+        <w:rPr>
+          <w:b/>
+          <w:bCs/>
+          <w:noProof/>
         </w:rPr>
         <w:drawing>
           <wp:inline distT="0" distB="0" distL="0" distR="0" wp14:anchorId="441D1E5D" wp14:editId="05786B85">
@@ -3378,6 +3453,7 @@
         <w:rPr>
           <w:b/>
           <w:bCs/>
+          <w:noProof/>
         </w:rPr>
         <w:drawing>
           <wp:inline distT="0" distB="0" distL="0" distR="0" wp14:anchorId="337B06D4" wp14:editId="2E7B29FF">
@@ -3467,6 +3543,7 @@
         <w:rPr>
           <w:b/>
           <w:bCs/>
+          <w:noProof/>
         </w:rPr>
         <w:drawing>
           <wp:inline distT="0" distB="0" distL="0" distR="0" wp14:anchorId="503524F0" wp14:editId="12D6D73F">
@@ -3516,6 +3593,7 @@
         <w:rPr>
           <w:b/>
           <w:bCs/>
+          <w:noProof/>
         </w:rPr>
         <w:drawing>
           <wp:inline distT="0" distB="0" distL="0" distR="0" wp14:anchorId="401BA13E" wp14:editId="3763F3AB">
@@ -3629,6 +3707,7 @@
         <w:rPr>
           <w:b/>
           <w:bCs/>
+          <w:noProof/>
         </w:rPr>
         <w:lastRenderedPageBreak/>
         <w:drawing>
@@ -3679,6 +3758,7 @@
         <w:rPr>
           <w:b/>
           <w:bCs/>
+          <w:noProof/>
         </w:rPr>
         <w:drawing>
           <wp:inline distT="0" distB="0" distL="0" distR="0" wp14:anchorId="2A711255" wp14:editId="0643A123">
@@ -3728,6 +3808,7 @@
         <w:rPr>
           <w:b/>
           <w:bCs/>
+          <w:noProof/>
         </w:rPr>
         <w:drawing>
           <wp:inline distT="0" distB="0" distL="0" distR="0" wp14:anchorId="4345510F" wp14:editId="47B48F1C">
@@ -3777,6 +3858,7 @@
         <w:rPr>
           <w:b/>
           <w:bCs/>
+          <w:noProof/>
         </w:rPr>
         <w:lastRenderedPageBreak/>
         <w:drawing>
@@ -3815,142 +3897,6 @@
           </wp:inline>
         </w:drawing>
       </w:r>
-    </w:p>
-    <w:p>
-      <w:pPr>
-        <w:rPr>
-          <w:b/>
-          <w:bCs/>
-        </w:rPr>
-      </w:pPr>
-    </w:p>
-    <w:p>
-      <w:pPr>
-        <w:rPr>
-          <w:b/>
-          <w:bCs/>
-        </w:rPr>
-      </w:pPr>
-    </w:p>
-    <w:p>
-      <w:pPr>
-        <w:rPr>
-          <w:b/>
-          <w:bCs/>
-        </w:rPr>
-      </w:pPr>
-    </w:p>
-    <w:p>
-      <w:pPr>
-        <w:rPr>
-          <w:b/>
-          <w:bCs/>
-        </w:rPr>
-      </w:pPr>
-    </w:p>
-    <w:p>
-      <w:pPr>
-        <w:rPr>
-          <w:b/>
-          <w:bCs/>
-        </w:rPr>
-      </w:pPr>
-    </w:p>
-    <w:p>
-      <w:pPr>
-        <w:rPr>
-          <w:b/>
-          <w:bCs/>
-        </w:rPr>
-      </w:pPr>
-    </w:p>
-    <w:p>
-      <w:pPr>
-        <w:rPr>
-          <w:b/>
-          <w:bCs/>
-        </w:rPr>
-      </w:pPr>
-    </w:p>
-    <w:p>
-      <w:pPr>
-        <w:rPr>
-          <w:b/>
-          <w:bCs/>
-        </w:rPr>
-      </w:pPr>
-    </w:p>
-    <w:p>
-      <w:pPr>
-        <w:rPr>
-          <w:b/>
-          <w:bCs/>
-        </w:rPr>
-      </w:pPr>
-    </w:p>
-    <w:p>
-      <w:pPr>
-        <w:rPr>
-          <w:b/>
-          <w:bCs/>
-        </w:rPr>
-      </w:pPr>
-    </w:p>
-    <w:p>
-      <w:pPr>
-        <w:rPr>
-          <w:b/>
-          <w:bCs/>
-        </w:rPr>
-      </w:pPr>
-    </w:p>
-    <w:p>
-      <w:pPr>
-        <w:rPr>
-          <w:b/>
-          <w:bCs/>
-        </w:rPr>
-      </w:pPr>
-    </w:p>
-    <w:p>
-      <w:pPr>
-        <w:rPr>
-          <w:b/>
-          <w:bCs/>
-        </w:rPr>
-      </w:pPr>
-    </w:p>
-    <w:p>
-      <w:pPr>
-        <w:rPr>
-          <w:b/>
-          <w:bCs/>
-        </w:rPr>
-      </w:pPr>
-    </w:p>
-    <w:p>
-      <w:pPr>
-        <w:rPr>
-          <w:b/>
-          <w:bCs/>
-        </w:rPr>
-      </w:pPr>
-    </w:p>
-    <w:p>
-      <w:pPr>
-        <w:rPr>
-          <w:b/>
-          <w:bCs/>
-        </w:rPr>
-      </w:pPr>
-    </w:p>
-    <w:p>
-      <w:pPr>
-        <w:rPr>
-          <w:b/>
-          <w:bCs/>
-        </w:rPr>
-      </w:pPr>
     </w:p>
     <w:p>
       <w:pPr>

</xml_diff>